<commit_message>
Almost done with week 2 milestone, needs to add stuff to get data out of the UART
</commit_message>
<xml_diff>
--- a/TransmitterTestPlan.docx
+++ b/TransmitterTestPlan.docx
@@ -67,23 +67,7 @@
     </w:p>
     <w:p>
       <w:r>
-        <w:t xml:space="preserve">The Unit </w:t>
-      </w:r>
-      <w:proofErr w:type="gramStart"/>
-      <w:r>
-        <w:t>Under</w:t>
-      </w:r>
-      <w:proofErr w:type="gramEnd"/>
-      <w:r>
-        <w:t xml:space="preserve"> Test (UUT) is the message exchange node being tested (Implemented on the Cypress </w:t>
-      </w:r>
-      <w:proofErr w:type="spellStart"/>
-      <w:r>
-        <w:t>PSoC</w:t>
-      </w:r>
-      <w:proofErr w:type="spellEnd"/>
-      <w:r>
-        <w:t xml:space="preserve"> board), and should be properly powered up and configured prior to beginning the test.</w:t>
+        <w:t>The Unit Under Test (UUT) is the message exchange node being tested (Implemented on the Cypress PSoC board), and should be properly powered up and configured prior to beginning the test.</w:t>
       </w:r>
     </w:p>
     <w:p>
@@ -115,13 +99,8 @@
       <w:r>
         <w:t xml:space="preserve">Computer with </w:t>
       </w:r>
-      <w:proofErr w:type="spellStart"/>
-      <w:r>
-        <w:t>RealTerm</w:t>
-      </w:r>
-      <w:proofErr w:type="spellEnd"/>
-      <w:r>
-        <w:t xml:space="preserve"> </w:t>
+      <w:r>
+        <w:t xml:space="preserve">RealTerm </w:t>
       </w:r>
       <w:r>
         <w:t>software capable of sending data through a serial connection (USB)</w:t>
@@ -173,23 +152,7 @@
         </w:numPr>
       </w:pPr>
       <w:r>
-        <w:t xml:space="preserve">Launch the </w:t>
-      </w:r>
-      <w:proofErr w:type="spellStart"/>
-      <w:r>
-        <w:t>RealTerm</w:t>
-      </w:r>
-      <w:proofErr w:type="spellEnd"/>
-      <w:r>
-        <w:t xml:space="preserve"> software on the computer. Verify the board </w:t>
-      </w:r>
-      <w:proofErr w:type="gramStart"/>
-      <w:r>
-        <w:t>is connected to the serial port on the computer and set at the proper baud rate</w:t>
-      </w:r>
-      <w:proofErr w:type="gramEnd"/>
-      <w:r>
-        <w:t xml:space="preserve">. </w:t>
+        <w:t xml:space="preserve">Launch the RealTerm software on the computer. Verify the board is connected to the serial port on the computer and set at the proper baud rate. </w:t>
       </w:r>
       <w:r>
         <w:br/>
@@ -212,22 +175,14 @@
       <w:r>
         <w:t xml:space="preserve"> character from the </w:t>
       </w:r>
-      <w:proofErr w:type="spellStart"/>
-      <w:r>
-        <w:t>RealTerm</w:t>
-      </w:r>
-      <w:proofErr w:type="spellEnd"/>
-      <w:r>
-        <w:t xml:space="preserve"> </w:t>
+      <w:r>
+        <w:t xml:space="preserve">RealTerm </w:t>
       </w:r>
       <w:r>
         <w:t xml:space="preserve">Serial Terminal of the </w:t>
       </w:r>
       <w:r>
-        <w:t xml:space="preserve">computer to the UUT. Verify with the scope that the transmitted signal from the UUT contains a leading ‘1’ bit for any character transmitted. </w:t>
-      </w:r>
-      <w:r>
-        <w:t>Pass/Fail: _____________</w:t>
+        <w:t>computer to the UUT. Verify with the scope that the transmitted signal from the UUT contains a leading ‘1’ bit for any character transmitted. Pass/Fail: _____________</w:t>
       </w:r>
       <w:r>
         <w:br/>
@@ -242,15 +197,7 @@
         </w:numPr>
       </w:pPr>
       <w:r>
-        <w:t xml:space="preserve">Set the scope so that it can capture one </w:t>
-      </w:r>
-      <w:proofErr w:type="gramStart"/>
-      <w:r>
-        <w:t>whole</w:t>
-      </w:r>
-      <w:proofErr w:type="gramEnd"/>
-      <w:r>
-        <w:t xml:space="preserve"> 8-bit transmission. The scope may need to be set to trigger on channel 1. </w:t>
+        <w:t xml:space="preserve">Set the scope so that it can capture one whole 8-bit transmission. The scope may need to be set to trigger on channel 1. </w:t>
       </w:r>
       <w:r>
         <w:br/>
@@ -265,15 +212,7 @@
         </w:numPr>
       </w:pPr>
       <w:r>
-        <w:t xml:space="preserve">Using the </w:t>
-      </w:r>
-      <w:proofErr w:type="spellStart"/>
-      <w:r>
-        <w:t>RealTerm</w:t>
-      </w:r>
-      <w:proofErr w:type="spellEnd"/>
-      <w:r>
-        <w:t xml:space="preserve"> Software, navigate to the </w:t>
+        <w:t xml:space="preserve">Using the RealTerm Software, navigate to the </w:t>
       </w:r>
       <w:r>
         <w:t>“Send”</w:t>
@@ -288,10 +227,7 @@
         <w:t>Using the scope, v</w:t>
       </w:r>
       <w:r>
-        <w:t xml:space="preserve">erify that the UUT transmits a pattern of alternating 1’s and 0’s, with a leading ‘1’ bit. </w:t>
-      </w:r>
-      <w:r>
-        <w:t>Pass/Fail: _____________</w:t>
+        <w:t>erify that the UUT transmits a pattern of alternating 1’s and 0’s, with a leading ‘1’ bit. Pass/Fail: _____________</w:t>
       </w:r>
       <w:r>
         <w:br/>
@@ -306,10 +242,7 @@
         </w:numPr>
       </w:pPr>
       <w:r>
-        <w:t xml:space="preserve">Verify 8 bits exist for this transmission. </w:t>
-      </w:r>
-      <w:r>
-        <w:t>Pass/Fail: _____________</w:t>
+        <w:t>Verify 8 bits exist for this transmission. Pass/Fail: _____________</w:t>
       </w:r>
       <w:r>
         <w:br/>
@@ -336,10 +269,7 @@
         <w:t xml:space="preserve">, which will have a transition from +5V to 0V in the middle of the bit interval. At a rate of 1000bps, the signal will have a change rate of 2000bps. Verify that the signal has a periodicity of 500µs, and a bit interval of 1000bps. </w:t>
       </w:r>
       <w:r>
-        <w:t>(V</w:t>
-      </w:r>
-      <w:r>
-        <w:t xml:space="preserve">ariation of </w:t>
+        <w:t xml:space="preserve">(Variation of </w:t>
       </w:r>
       <w:r>
         <w:rPr>
@@ -375,10 +305,7 @@
         <w:t xml:space="preserve">Next, send a NUL character (ASCII NUL, 0x00). Verify with the oscilloscope that only the starting ‘1’ bit appears on </w:t>
       </w:r>
       <w:r>
-        <w:t xml:space="preserve">the scope. </w:t>
-      </w:r>
-      <w:r>
-        <w:t>Pass/Fail: _____________</w:t>
+        <w:t>the scope. Pass/Fail: _____________</w:t>
       </w:r>
       <w:r>
         <w:br/>
@@ -394,10 +321,7 @@
       </w:pPr>
       <w:r>
         <w:lastRenderedPageBreak/>
-        <w:t xml:space="preserve">Measure the period the start bit appears as line high. Verify this is at line high for 500µs. </w:t>
-      </w:r>
-      <w:r>
-        <w:t>Pass/Fail: _____________</w:t>
+        <w:t>Measure the period the start bit appears as line high. Verify this is at line high for 500µs. Pass/Fail: _____________</w:t>
       </w:r>
       <w:r>
         <w:t xml:space="preserve">(variation of </w:t>
@@ -430,15 +354,7 @@
         </w:numPr>
       </w:pPr>
       <w:r>
-        <w:t xml:space="preserve">Next, send ASCII ‘H’ through </w:t>
-      </w:r>
-      <w:proofErr w:type="spellStart"/>
-      <w:r>
-        <w:t>RealTerm</w:t>
-      </w:r>
-      <w:proofErr w:type="spellEnd"/>
-      <w:r>
-        <w:t xml:space="preserve">. The produced signal should </w:t>
+        <w:t xml:space="preserve">Next, send ASCII ‘H’ through RealTerm. The produced signal should </w:t>
       </w:r>
       <w:r>
         <w:t>be</w:t>
@@ -636,8 +552,6 @@
       </w:pPr>
       <w:r>
         <w:br/>
-      </w:r>
-      <w:r>
         <w:t>Pass/Fail: _____________</w:t>
       </w:r>
     </w:p>
@@ -650,36 +564,12 @@
         </w:numPr>
       </w:pPr>
       <w:r>
-        <w:t xml:space="preserve"> </w:t>
-      </w:r>
-      <w:r>
-        <w:t xml:space="preserve">Next, send ASCII </w:t>
-      </w:r>
-      <w:r>
-        <w:t>‘I</w:t>
-      </w:r>
-      <w:r>
-        <w:t xml:space="preserve">’ through </w:t>
-      </w:r>
-      <w:proofErr w:type="spellStart"/>
-      <w:r>
-        <w:t>RealTerm</w:t>
-      </w:r>
-      <w:proofErr w:type="spellEnd"/>
-      <w:r>
-        <w:t xml:space="preserve">. </w:t>
-      </w:r>
-      <w:r>
-        <w:t>The produced signal should be</w:t>
-      </w:r>
-      <w:r>
-        <w:t xml:space="preserve"> </w:t>
-      </w:r>
-      <w:r>
-        <w:t>10 10 10 00 10 00 00 10</w:t>
-      </w:r>
-      <w:r>
-        <w:t>. Record and compare the signal below.</w:t>
+        <w:t xml:space="preserve"> Next, send ASCII ‘i</w:t>
+      </w:r>
+      <w:bookmarkStart w:id="0" w:name="_GoBack"/>
+      <w:bookmarkEnd w:id="0"/>
+      <w:r>
+        <w:t>’ through RealTerm. The produced signal should be 10 10 10 00 10 00 00 10. Record and compare the signal below.</w:t>
       </w:r>
     </w:p>
     <w:tbl>
@@ -883,24 +773,13 @@
         <w:t xml:space="preserve">Send a string of </w:t>
       </w:r>
       <w:r>
-        <w:t xml:space="preserve">five different characters. Ensure that the same character </w:t>
-      </w:r>
-      <w:proofErr w:type="gramStart"/>
-      <w:r>
-        <w:t>is not being transmitted</w:t>
-      </w:r>
-      <w:proofErr w:type="gramEnd"/>
-      <w:r>
-        <w:t xml:space="preserve"> for the entirety of the transmission</w:t>
+        <w:t>five different characters. Ensure that the same character is not being transmitted for the entirety of the transmission</w:t>
       </w:r>
       <w:r>
         <w:t xml:space="preserve"> (that is, there should be a different string of bits for each character in the transmission)</w:t>
       </w:r>
       <w:r>
-        <w:t xml:space="preserve">. </w:t>
-      </w:r>
-      <w:r>
-        <w:t>Pass/Fail: _____________</w:t>
+        <w:t>. Pass/Fail: _____________</w:t>
       </w:r>
       <w:r>
         <w:br/>
@@ -1041,11 +920,6 @@
           <w:smallCaps/>
         </w:rPr>
         <w:br/>
-      </w:r>
-      <w:r>
-        <w:rPr>
-          <w:smallCaps/>
-        </w:rPr>
         <w:t>Print Name:_______________________</w:t>
       </w:r>
       <w:r>
@@ -1078,11 +952,6 @@
           <w:smallCaps/>
         </w:rPr>
         <w:br/>
-      </w:r>
-      <w:r>
-        <w:rPr>
-          <w:smallCaps/>
-        </w:rPr>
         <w:t>Print Name:_______________________</w:t>
       </w:r>
       <w:r>
@@ -1098,8 +967,6 @@
         <w:tab/>
         <w:t>Signature:______________________________</w:t>
       </w:r>
-      <w:bookmarkStart w:id="0" w:name="_GoBack"/>
-      <w:bookmarkEnd w:id="0"/>
     </w:p>
     <w:p/>
     <w:sectPr>
@@ -1206,7 +1073,6 @@
     <w:r>
       <w:t xml:space="preserve"> </w:t>
     </w:r>
-    <w:proofErr w:type="spellStart"/>
     <w:r>
       <w:rPr>
         <w:smallCaps/>
@@ -1243,7 +1109,6 @@
       </w:rPr>
       <w:t>CommBats</w:t>
     </w:r>
-    <w:proofErr w:type="spellEnd"/>
   </w:p>
   <w:p>
     <w:pPr>

</xml_diff>

<commit_message>
Fix minor error in test plan
</commit_message>
<xml_diff>
--- a/TransmitterTestPlan.docx
+++ b/TransmitterTestPlan.docx
@@ -67,7 +67,23 @@
     </w:p>
     <w:p>
       <w:r>
-        <w:t>The Unit Under Test (UUT) is the message exchange node being tested (Implemented on the Cypress PSoC board), and should be properly powered up and configured prior to beginning the test.</w:t>
+        <w:t xml:space="preserve">The Unit </w:t>
+      </w:r>
+      <w:proofErr w:type="gramStart"/>
+      <w:r>
+        <w:t>Under</w:t>
+      </w:r>
+      <w:proofErr w:type="gramEnd"/>
+      <w:r>
+        <w:t xml:space="preserve"> Test (UUT) is the message exchange node being tested (Implemented on the Cypress </w:t>
+      </w:r>
+      <w:proofErr w:type="spellStart"/>
+      <w:r>
+        <w:t>PSoC</w:t>
+      </w:r>
+      <w:proofErr w:type="spellEnd"/>
+      <w:r>
+        <w:t xml:space="preserve"> board), and should be properly powered up and configured prior to beginning the test.</w:t>
       </w:r>
     </w:p>
     <w:p>
@@ -99,8 +115,13 @@
       <w:r>
         <w:t xml:space="preserve">Computer with </w:t>
       </w:r>
-      <w:r>
-        <w:t xml:space="preserve">RealTerm </w:t>
+      <w:proofErr w:type="spellStart"/>
+      <w:r>
+        <w:t>RealTerm</w:t>
+      </w:r>
+      <w:proofErr w:type="spellEnd"/>
+      <w:r>
+        <w:t xml:space="preserve"> </w:t>
       </w:r>
       <w:r>
         <w:t>software capable of sending data through a serial connection (USB)</w:t>
@@ -152,7 +173,23 @@
         </w:numPr>
       </w:pPr>
       <w:r>
-        <w:t xml:space="preserve">Launch the RealTerm software on the computer. Verify the board is connected to the serial port on the computer and set at the proper baud rate. </w:t>
+        <w:t xml:space="preserve">Launch the </w:t>
+      </w:r>
+      <w:proofErr w:type="spellStart"/>
+      <w:r>
+        <w:t>RealTerm</w:t>
+      </w:r>
+      <w:proofErr w:type="spellEnd"/>
+      <w:r>
+        <w:t xml:space="preserve"> software on the computer. Verify the board </w:t>
+      </w:r>
+      <w:proofErr w:type="gramStart"/>
+      <w:r>
+        <w:t>is connected to the serial port on the computer and set at the proper baud rate</w:t>
+      </w:r>
+      <w:proofErr w:type="gramEnd"/>
+      <w:r>
+        <w:t xml:space="preserve">. </w:t>
       </w:r>
       <w:r>
         <w:br/>
@@ -175,8 +212,13 @@
       <w:r>
         <w:t xml:space="preserve"> character from the </w:t>
       </w:r>
-      <w:r>
-        <w:t xml:space="preserve">RealTerm </w:t>
+      <w:proofErr w:type="spellStart"/>
+      <w:r>
+        <w:t>RealTerm</w:t>
+      </w:r>
+      <w:proofErr w:type="spellEnd"/>
+      <w:r>
+        <w:t xml:space="preserve"> </w:t>
       </w:r>
       <w:r>
         <w:t xml:space="preserve">Serial Terminal of the </w:t>
@@ -197,7 +239,15 @@
         </w:numPr>
       </w:pPr>
       <w:r>
-        <w:t xml:space="preserve">Set the scope so that it can capture one whole 8-bit transmission. The scope may need to be set to trigger on channel 1. </w:t>
+        <w:t xml:space="preserve">Set the scope so that it can capture one </w:t>
+      </w:r>
+      <w:proofErr w:type="gramStart"/>
+      <w:r>
+        <w:t>whole</w:t>
+      </w:r>
+      <w:proofErr w:type="gramEnd"/>
+      <w:r>
+        <w:t xml:space="preserve"> 8-bit transmission. The scope may need to be set to trigger on channel 1. </w:t>
       </w:r>
       <w:r>
         <w:br/>
@@ -212,7 +262,15 @@
         </w:numPr>
       </w:pPr>
       <w:r>
-        <w:t xml:space="preserve">Using the RealTerm Software, navigate to the </w:t>
+        <w:t xml:space="preserve">Using the </w:t>
+      </w:r>
+      <w:proofErr w:type="spellStart"/>
+      <w:r>
+        <w:t>RealTerm</w:t>
+      </w:r>
+      <w:proofErr w:type="spellEnd"/>
+      <w:r>
+        <w:t xml:space="preserve"> Software, navigate to the </w:t>
       </w:r>
       <w:r>
         <w:t>“Send”</w:t>
@@ -354,7 +412,15 @@
         </w:numPr>
       </w:pPr>
       <w:r>
-        <w:t xml:space="preserve">Next, send ASCII ‘H’ through RealTerm. The produced signal should </w:t>
+        <w:t xml:space="preserve">Next, send ASCII ‘H’ through </w:t>
+      </w:r>
+      <w:proofErr w:type="spellStart"/>
+      <w:r>
+        <w:t>RealTerm</w:t>
+      </w:r>
+      <w:proofErr w:type="spellEnd"/>
+      <w:r>
+        <w:t xml:space="preserve">. The produced signal should </w:t>
       </w:r>
       <w:r>
         <w:t>be</w:t>
@@ -564,12 +630,23 @@
         </w:numPr>
       </w:pPr>
       <w:r>
-        <w:t xml:space="preserve"> Next, send ASCII ‘i</w:t>
-      </w:r>
-      <w:bookmarkStart w:id="0" w:name="_GoBack"/>
-      <w:bookmarkEnd w:id="0"/>
-      <w:r>
-        <w:t>’ through RealTerm. The produced signal should be 10 10 10 00 10 00 00 10. Record and compare the signal below.</w:t>
+        <w:t xml:space="preserve"> Next, send ASCII ‘</w:t>
+      </w:r>
+      <w:proofErr w:type="spellStart"/>
+      <w:r>
+        <w:t>i</w:t>
+      </w:r>
+      <w:proofErr w:type="spellEnd"/>
+      <w:r>
+        <w:t xml:space="preserve">’ through </w:t>
+      </w:r>
+      <w:proofErr w:type="spellStart"/>
+      <w:r>
+        <w:t>RealTerm</w:t>
+      </w:r>
+      <w:proofErr w:type="spellEnd"/>
+      <w:r>
+        <w:t>. The produced signal should be 10 10 10 00 10 00 00 10. Record and compare the signal below.</w:t>
       </w:r>
     </w:p>
     <w:tbl>
@@ -773,7 +850,15 @@
         <w:t xml:space="preserve">Send a string of </w:t>
       </w:r>
       <w:r>
-        <w:t>five different characters. Ensure that the same character is not being transmitted for the entirety of the transmission</w:t>
+        <w:t xml:space="preserve">five different characters. Ensure that the same character </w:t>
+      </w:r>
+      <w:proofErr w:type="gramStart"/>
+      <w:r>
+        <w:t>is not being transmitted</w:t>
+      </w:r>
+      <w:proofErr w:type="gramEnd"/>
+      <w:r>
+        <w:t xml:space="preserve"> for the entirety of the transmission</w:t>
       </w:r>
       <w:r>
         <w:t xml:space="preserve"> (that is, there should be a different string of bits for each character in the transmission)</w:t>
@@ -793,6 +878,14 @@
         </w:rPr>
         <w:t xml:space="preserve">End Of Test. </w:t>
       </w:r>
+      <w:r>
+        <w:rPr>
+          <w:smallCaps/>
+        </w:rPr>
+        <w:t xml:space="preserve"> </w:t>
+      </w:r>
+      <w:bookmarkStart w:id="0" w:name="_GoBack"/>
+      <w:bookmarkEnd w:id="0"/>
       <w:r>
         <w:rPr>
           <w:smallCaps/>
@@ -1073,6 +1166,7 @@
     <w:r>
       <w:t xml:space="preserve"> </w:t>
     </w:r>
+    <w:proofErr w:type="spellStart"/>
     <w:r>
       <w:rPr>
         <w:smallCaps/>
@@ -1109,6 +1203,7 @@
       </w:rPr>
       <w:t>CommBats</w:t>
     </w:r>
+    <w:proofErr w:type="spellEnd"/>
   </w:p>
   <w:p>
     <w:pPr>

</xml_diff>

<commit_message>
Finished Week 5 Milestone
</commit_message>
<xml_diff>
--- a/TransmitterTestPlan.docx
+++ b/TransmitterTestPlan.docx
@@ -67,23 +67,7 @@
     </w:p>
     <w:p>
       <w:r>
-        <w:t xml:space="preserve">The Unit </w:t>
-      </w:r>
-      <w:proofErr w:type="gramStart"/>
-      <w:r>
-        <w:t>Under</w:t>
-      </w:r>
-      <w:proofErr w:type="gramEnd"/>
-      <w:r>
-        <w:t xml:space="preserve"> Test (UUT) is the message exchange node being tested (Implemented on the Cypress </w:t>
-      </w:r>
-      <w:proofErr w:type="spellStart"/>
-      <w:r>
-        <w:t>PSoC</w:t>
-      </w:r>
-      <w:proofErr w:type="spellEnd"/>
-      <w:r>
-        <w:t xml:space="preserve"> board), and should be properly powered up and configured prior to beginning the test.</w:t>
+        <w:t>The Unit Under Test (UUT) is the message exchange node being tested (Implemented on the Cypress PSoC board), and should be properly powered up and configured prior to beginning the test.</w:t>
       </w:r>
     </w:p>
     <w:p>
@@ -115,13 +99,8 @@
       <w:r>
         <w:t xml:space="preserve">Computer with </w:t>
       </w:r>
-      <w:proofErr w:type="spellStart"/>
-      <w:r>
-        <w:t>RealTerm</w:t>
-      </w:r>
-      <w:proofErr w:type="spellEnd"/>
-      <w:r>
-        <w:t xml:space="preserve"> </w:t>
+      <w:r>
+        <w:t xml:space="preserve">RealTerm </w:t>
       </w:r>
       <w:r>
         <w:t>software capable of sending data through a serial connection (USB)</w:t>
@@ -173,23 +152,7 @@
         </w:numPr>
       </w:pPr>
       <w:r>
-        <w:t xml:space="preserve">Launch the </w:t>
-      </w:r>
-      <w:proofErr w:type="spellStart"/>
-      <w:r>
-        <w:t>RealTerm</w:t>
-      </w:r>
-      <w:proofErr w:type="spellEnd"/>
-      <w:r>
-        <w:t xml:space="preserve"> software on the computer. Verify the board </w:t>
-      </w:r>
-      <w:proofErr w:type="gramStart"/>
-      <w:r>
-        <w:t>is connected to the serial port on the computer and set at the proper baud rate</w:t>
-      </w:r>
-      <w:proofErr w:type="gramEnd"/>
-      <w:r>
-        <w:t xml:space="preserve">. </w:t>
+        <w:t xml:space="preserve">Launch the RealTerm software on the computer. Verify the board is connected to the serial port on the computer and set at the proper baud rate. </w:t>
       </w:r>
       <w:r>
         <w:br/>
@@ -212,13 +175,8 @@
       <w:r>
         <w:t xml:space="preserve"> character from the </w:t>
       </w:r>
-      <w:proofErr w:type="spellStart"/>
-      <w:r>
-        <w:t>RealTerm</w:t>
-      </w:r>
-      <w:proofErr w:type="spellEnd"/>
-      <w:r>
-        <w:t xml:space="preserve"> </w:t>
+      <w:r>
+        <w:t xml:space="preserve">RealTerm </w:t>
       </w:r>
       <w:r>
         <w:t xml:space="preserve">Serial Terminal of the </w:t>
@@ -239,15 +197,7 @@
         </w:numPr>
       </w:pPr>
       <w:r>
-        <w:t xml:space="preserve">Set the scope so that it can capture one </w:t>
-      </w:r>
-      <w:proofErr w:type="gramStart"/>
-      <w:r>
-        <w:t>whole</w:t>
-      </w:r>
-      <w:proofErr w:type="gramEnd"/>
-      <w:r>
-        <w:t xml:space="preserve"> 8-bit transmission. The scope may need to be set to trigger on channel 1. </w:t>
+        <w:t xml:space="preserve">Set the scope so that it can capture one whole 8-bit transmission. The scope may need to be set to trigger on channel 1. </w:t>
       </w:r>
       <w:r>
         <w:br/>
@@ -262,15 +212,7 @@
         </w:numPr>
       </w:pPr>
       <w:r>
-        <w:t xml:space="preserve">Using the </w:t>
-      </w:r>
-      <w:proofErr w:type="spellStart"/>
-      <w:r>
-        <w:t>RealTerm</w:t>
-      </w:r>
-      <w:proofErr w:type="spellEnd"/>
-      <w:r>
-        <w:t xml:space="preserve"> Software, navigate to the </w:t>
+        <w:t xml:space="preserve">Using the RealTerm Software, navigate to the </w:t>
       </w:r>
       <w:r>
         <w:t>“Send”</w:t>
@@ -412,15 +354,7 @@
         </w:numPr>
       </w:pPr>
       <w:r>
-        <w:t xml:space="preserve">Next, send ASCII ‘H’ through </w:t>
-      </w:r>
-      <w:proofErr w:type="spellStart"/>
-      <w:r>
-        <w:t>RealTerm</w:t>
-      </w:r>
-      <w:proofErr w:type="spellEnd"/>
-      <w:r>
-        <w:t xml:space="preserve">. The produced signal should </w:t>
+        <w:t xml:space="preserve">Next, send ASCII ‘H’ through RealTerm. The produced signal should </w:t>
       </w:r>
       <w:r>
         <w:t>be</w:t>
@@ -630,23 +564,10 @@
         </w:numPr>
       </w:pPr>
       <w:r>
-        <w:t xml:space="preserve"> Next, send ASCII ‘</w:t>
-      </w:r>
-      <w:proofErr w:type="spellStart"/>
-      <w:r>
-        <w:t>i</w:t>
-      </w:r>
-      <w:proofErr w:type="spellEnd"/>
-      <w:r>
-        <w:t xml:space="preserve">’ through </w:t>
-      </w:r>
-      <w:proofErr w:type="spellStart"/>
-      <w:r>
-        <w:t>RealTerm</w:t>
-      </w:r>
-      <w:proofErr w:type="spellEnd"/>
-      <w:r>
-        <w:t>. The produced signal should be 10 10 10 00 10 00 00 10. Record and compare the signal below.</w:t>
+        <w:t>Next, send ASCII ‘i</w:t>
+      </w:r>
+      <w:r>
+        <w:t>’ through RealTerm. The produced signal should be 10 10 10 00 10 00 00 10. Record and compare the signal below.</w:t>
       </w:r>
     </w:p>
     <w:tbl>
@@ -850,15 +771,7 @@
         <w:t xml:space="preserve">Send a string of </w:t>
       </w:r>
       <w:r>
-        <w:t xml:space="preserve">five different characters. Ensure that the same character </w:t>
-      </w:r>
-      <w:proofErr w:type="gramStart"/>
-      <w:r>
-        <w:t>is not being transmitted</w:t>
-      </w:r>
-      <w:proofErr w:type="gramEnd"/>
-      <w:r>
-        <w:t xml:space="preserve"> for the entirety of the transmission</w:t>
+        <w:t>five different characters. Ensure that the same character is not being transmitted for the entirety of the transmission</w:t>
       </w:r>
       <w:r>
         <w:t xml:space="preserve"> (that is, there should be a different string of bits for each character in the transmission)</w:t>
@@ -869,6 +782,271 @@
       <w:r>
         <w:br/>
       </w:r>
+    </w:p>
+    <w:p>
+      <w:pPr>
+        <w:pStyle w:val="ListParagraph"/>
+        <w:numPr>
+          <w:ilvl w:val="0"/>
+          <w:numId w:val="1"/>
+        </w:numPr>
+      </w:pPr>
+      <w:r>
+        <w:t xml:space="preserve">Next, send </w:t>
+      </w:r>
+      <w:r>
+        <w:t>0xAA</w:t>
+      </w:r>
+      <w:r>
+        <w:t xml:space="preserve"> through RealTerm. The produced signal should be </w:t>
+      </w:r>
+      <w:r>
+        <w:t>10</w:t>
+      </w:r>
+      <w:r>
+        <w:t xml:space="preserve"> </w:t>
+      </w:r>
+      <w:r>
+        <w:t>00</w:t>
+      </w:r>
+      <w:r>
+        <w:t xml:space="preserve"> </w:t>
+      </w:r>
+      <w:r>
+        <w:t>10</w:t>
+      </w:r>
+      <w:r>
+        <w:t xml:space="preserve"> </w:t>
+      </w:r>
+      <w:r>
+        <w:t>00</w:t>
+      </w:r>
+      <w:r>
+        <w:t xml:space="preserve"> </w:t>
+      </w:r>
+      <w:r>
+        <w:t>10</w:t>
+      </w:r>
+      <w:r>
+        <w:t xml:space="preserve"> </w:t>
+      </w:r>
+      <w:r>
+        <w:t>00</w:t>
+      </w:r>
+      <w:r>
+        <w:t xml:space="preserve"> </w:t>
+      </w:r>
+      <w:r>
+        <w:t>10</w:t>
+      </w:r>
+      <w:r>
+        <w:t xml:space="preserve"> </w:t>
+      </w:r>
+      <w:r>
+        <w:t>00</w:t>
+      </w:r>
+      <w:r>
+        <w:t>. Record and compare the signal below.</w:t>
+      </w:r>
+    </w:p>
+    <w:tbl>
+      <w:tblPr>
+        <w:tblStyle w:val="TableGrid"/>
+        <w:tblW w:w="0" w:type="auto"/>
+        <w:jc w:val="center"/>
+        <w:tblLook w:val="04A0" w:firstRow="1" w:lastRow="0" w:firstColumn="1" w:lastColumn="0" w:noHBand="0" w:noVBand="1"/>
+      </w:tblPr>
+      <w:tblGrid>
+        <w:gridCol w:w="721"/>
+        <w:gridCol w:w="720"/>
+        <w:gridCol w:w="719"/>
+        <w:gridCol w:w="719"/>
+        <w:gridCol w:w="719"/>
+        <w:gridCol w:w="719"/>
+        <w:gridCol w:w="719"/>
+        <w:gridCol w:w="719"/>
+      </w:tblGrid>
+      <w:tr>
+        <w:trPr>
+          <w:jc w:val="center"/>
+        </w:trPr>
+        <w:tc>
+          <w:tcPr>
+            <w:tcW w:w="721" w:type="dxa"/>
+          </w:tcPr>
+          <w:p>
+            <w:pPr>
+              <w:jc w:val="center"/>
+            </w:pPr>
+            <w:r>
+              <w:t>10</w:t>
+            </w:r>
+          </w:p>
+        </w:tc>
+        <w:tc>
+          <w:tcPr>
+            <w:tcW w:w="720" w:type="dxa"/>
+          </w:tcPr>
+          <w:p>
+            <w:pPr>
+              <w:jc w:val="center"/>
+            </w:pPr>
+            <w:r>
+              <w:t>0</w:t>
+            </w:r>
+            <w:r>
+              <w:t>0</w:t>
+            </w:r>
+          </w:p>
+        </w:tc>
+        <w:tc>
+          <w:tcPr>
+            <w:tcW w:w="719" w:type="dxa"/>
+          </w:tcPr>
+          <w:p>
+            <w:pPr>
+              <w:jc w:val="center"/>
+            </w:pPr>
+            <w:r>
+              <w:t>10</w:t>
+            </w:r>
+          </w:p>
+        </w:tc>
+        <w:tc>
+          <w:tcPr>
+            <w:tcW w:w="719" w:type="dxa"/>
+          </w:tcPr>
+          <w:p>
+            <w:pPr>
+              <w:jc w:val="center"/>
+            </w:pPr>
+            <w:r>
+              <w:t>00</w:t>
+            </w:r>
+          </w:p>
+        </w:tc>
+        <w:tc>
+          <w:tcPr>
+            <w:tcW w:w="719" w:type="dxa"/>
+          </w:tcPr>
+          <w:p>
+            <w:pPr>
+              <w:jc w:val="center"/>
+            </w:pPr>
+            <w:r>
+              <w:t>10</w:t>
+            </w:r>
+          </w:p>
+        </w:tc>
+        <w:tc>
+          <w:tcPr>
+            <w:tcW w:w="719" w:type="dxa"/>
+          </w:tcPr>
+          <w:p>
+            <w:pPr>
+              <w:jc w:val="center"/>
+            </w:pPr>
+            <w:r>
+              <w:t>00</w:t>
+            </w:r>
+          </w:p>
+        </w:tc>
+        <w:tc>
+          <w:tcPr>
+            <w:tcW w:w="719" w:type="dxa"/>
+          </w:tcPr>
+          <w:p>
+            <w:pPr>
+              <w:jc w:val="center"/>
+            </w:pPr>
+            <w:r>
+              <w:t>1</w:t>
+            </w:r>
+            <w:r>
+              <w:t>0</w:t>
+            </w:r>
+          </w:p>
+        </w:tc>
+        <w:tc>
+          <w:tcPr>
+            <w:tcW w:w="719" w:type="dxa"/>
+          </w:tcPr>
+          <w:p>
+            <w:pPr>
+              <w:jc w:val="center"/>
+            </w:pPr>
+            <w:r>
+              <w:t>0</w:t>
+            </w:r>
+            <w:bookmarkStart w:id="0" w:name="_GoBack"/>
+            <w:bookmarkEnd w:id="0"/>
+            <w:r>
+              <w:t>0</w:t>
+            </w:r>
+          </w:p>
+        </w:tc>
+      </w:tr>
+      <w:tr>
+        <w:trPr>
+          <w:jc w:val="center"/>
+        </w:trPr>
+        <w:tc>
+          <w:tcPr>
+            <w:tcW w:w="721" w:type="dxa"/>
+          </w:tcPr>
+          <w:p/>
+        </w:tc>
+        <w:tc>
+          <w:tcPr>
+            <w:tcW w:w="720" w:type="dxa"/>
+          </w:tcPr>
+          <w:p/>
+        </w:tc>
+        <w:tc>
+          <w:tcPr>
+            <w:tcW w:w="719" w:type="dxa"/>
+          </w:tcPr>
+          <w:p/>
+        </w:tc>
+        <w:tc>
+          <w:tcPr>
+            <w:tcW w:w="719" w:type="dxa"/>
+          </w:tcPr>
+          <w:p/>
+        </w:tc>
+        <w:tc>
+          <w:tcPr>
+            <w:tcW w:w="719" w:type="dxa"/>
+          </w:tcPr>
+          <w:p/>
+        </w:tc>
+        <w:tc>
+          <w:tcPr>
+            <w:tcW w:w="719" w:type="dxa"/>
+          </w:tcPr>
+          <w:p/>
+        </w:tc>
+        <w:tc>
+          <w:tcPr>
+            <w:tcW w:w="719" w:type="dxa"/>
+          </w:tcPr>
+          <w:p/>
+        </w:tc>
+        <w:tc>
+          <w:tcPr>
+            <w:tcW w:w="719" w:type="dxa"/>
+          </w:tcPr>
+          <w:p/>
+        </w:tc>
+      </w:tr>
+    </w:tbl>
+    <w:p>
+      <w:pPr>
+        <w:pStyle w:val="ListParagraph"/>
+      </w:pPr>
+      <w:r>
+        <w:br/>
+      </w:r>
       <w:r>
         <w:br/>
       </w:r>
@@ -884,8 +1062,6 @@
         </w:rPr>
         <w:t xml:space="preserve"> </w:t>
       </w:r>
-      <w:bookmarkStart w:id="0" w:name="_GoBack"/>
-      <w:bookmarkEnd w:id="0"/>
       <w:r>
         <w:rPr>
           <w:smallCaps/>
@@ -1166,7 +1342,6 @@
     <w:r>
       <w:t xml:space="preserve"> </w:t>
     </w:r>
-    <w:proofErr w:type="spellStart"/>
     <w:r>
       <w:rPr>
         <w:smallCaps/>
@@ -1203,7 +1378,6 @@
       </w:rPr>
       <w:t>CommBats</w:t>
     </w:r>
-    <w:proofErr w:type="spellEnd"/>
   </w:p>
   <w:p>
     <w:pPr>
@@ -1412,7 +1586,7 @@
         <w:rFonts w:hint="default"/>
       </w:rPr>
     </w:lvl>
-    <w:lvl w:ilvl="1" w:tplc="04090019" w:tentative="1">
+    <w:lvl w:ilvl="1" w:tplc="04090019">
       <w:start w:val="1"/>
       <w:numFmt w:val="lowerLetter"/>
       <w:lvlText w:val="%2."/>

</xml_diff>

<commit_message>
Fixed bug where you couldn't transmit multiple characters at once
</commit_message>
<xml_diff>
--- a/TransmitterTestPlan.docx
+++ b/TransmitterTestPlan.docx
@@ -777,7 +777,13 @@
         <w:t xml:space="preserve"> (that is, there should be a different string of bits for each character in the transmission)</w:t>
       </w:r>
       <w:r>
-        <w:t>. Pass/Fail: _____________</w:t>
+        <w:t>.</w:t>
+      </w:r>
+      <w:r>
+        <w:t xml:space="preserve"> This is easiest done through the send tab in RealTerm.</w:t>
+      </w:r>
+      <w:r>
+        <w:t xml:space="preserve"> Pass/Fail: _____________</w:t>
       </w:r>
       <w:r>
         <w:br/>
@@ -792,13 +798,7 @@
         </w:numPr>
       </w:pPr>
       <w:r>
-        <w:t xml:space="preserve">Next, send </w:t>
-      </w:r>
-      <w:r>
-        <w:t>0xAA</w:t>
-      </w:r>
-      <w:r>
-        <w:t xml:space="preserve"> through RealTerm. The produced signal should be </w:t>
+        <w:t xml:space="preserve">Next, send 0xAA through RealTerm. The produced signal should be </w:t>
       </w:r>
       <w:r>
         <w:t>10</w:t>
@@ -892,10 +892,7 @@
               <w:jc w:val="center"/>
             </w:pPr>
             <w:r>
-              <w:t>0</w:t>
-            </w:r>
-            <w:r>
-              <w:t>0</w:t>
+              <w:t>00</w:t>
             </w:r>
           </w:p>
         </w:tc>
@@ -960,10 +957,7 @@
               <w:jc w:val="center"/>
             </w:pPr>
             <w:r>
-              <w:t>1</w:t>
-            </w:r>
-            <w:r>
-              <w:t>0</w:t>
+              <w:t>10</w:t>
             </w:r>
           </w:p>
         </w:tc>
@@ -976,12 +970,7 @@
               <w:jc w:val="center"/>
             </w:pPr>
             <w:r>
-              <w:t>0</w:t>
-            </w:r>
-            <w:bookmarkStart w:id="0" w:name="_GoBack"/>
-            <w:bookmarkEnd w:id="0"/>
-            <w:r>
-              <w:t>0</w:t>
+              <w:t>00</w:t>
             </w:r>
           </w:p>
         </w:tc>
@@ -1236,8 +1225,9 @@
         <w:tab/>
         <w:t>Signature:______________________________</w:t>
       </w:r>
-    </w:p>
-    <w:p/>
+      <w:bookmarkStart w:id="0" w:name="_GoBack"/>
+      <w:bookmarkEnd w:id="0"/>
+    </w:p>
     <w:sectPr>
       <w:headerReference w:type="default" r:id="rId7"/>
       <w:pgSz w:w="12240" w:h="15840"/>

</xml_diff>

<commit_message>
Bugfixes from running testing
</commit_message>
<xml_diff>
--- a/TransmitterTestPlan.docx
+++ b/TransmitterTestPlan.docx
@@ -137,7 +137,13 @@
         </w:numPr>
       </w:pPr>
       <w:r>
-        <w:t>Connect the ground lead from the oscilloscope to the UUT. Connect the scope channel 1 lead to the Transmit pin of the UUT. Verify the UUT transmit pin is IDLE at 0V. Pass/Fail: _____________</w:t>
+        <w:t>Connect the ground lead from the oscilloscope to the UUT. Connect the scope channel 1 lead to the Transmit pin of the UUT. Verify the UUT transmit pin</w:t>
+      </w:r>
+      <w:r>
+        <w:t xml:space="preserve"> (P3_6 on the Cypress PSoC board)</w:t>
+      </w:r>
+      <w:r>
+        <w:t xml:space="preserve"> is IDLE at 0V. Pass/Fail: _____________</w:t>
       </w:r>
       <w:r>
         <w:br/>
@@ -152,7 +158,13 @@
         </w:numPr>
       </w:pPr>
       <w:r>
-        <w:t xml:space="preserve">Launch the RealTerm software on the computer. Verify the board is connected to the serial port on the computer and set at the proper baud rate. </w:t>
+        <w:t>Launch the RealTerm software on the computer. Verify the board is connected to the serial port on the computer and set at the proper baud rate</w:t>
+      </w:r>
+      <w:r>
+        <w:t xml:space="preserve"> (57600 bps)</w:t>
+      </w:r>
+      <w:r>
+        <w:t xml:space="preserve">. </w:t>
       </w:r>
       <w:r>
         <w:br/>
@@ -1033,6 +1045,17 @@
       <w:pPr>
         <w:pStyle w:val="ListParagraph"/>
       </w:pPr>
+    </w:p>
+    <w:p>
+      <w:pPr>
+        <w:pStyle w:val="ListParagraph"/>
+        <w:rPr>
+          <w:smallCaps/>
+        </w:rPr>
+      </w:pPr>
+      <w:r>
+        <w:t>Pass/Fail: _____________</w:t>
+      </w:r>
       <w:r>
         <w:br/>
       </w:r>
@@ -1056,12 +1079,6 @@
           <w:smallCaps/>
         </w:rPr>
         <w:br/>
-      </w:r>
-      <w:r>
-        <w:rPr>
-          <w:smallCaps/>
-        </w:rPr>
-        <w:br/>
         <w:t xml:space="preserve">Test </w:t>
       </w:r>
       <w:r>
@@ -1093,25 +1110,37 @@
           <w:smallCaps/>
         </w:rPr>
         <w:tab/>
-        <w:t>Date of Test:_____________________________</w:t>
-      </w:r>
-      <w:r>
-        <w:rPr>
-          <w:smallCaps/>
-        </w:rPr>
-        <w:br/>
-      </w:r>
-      <w:r>
-        <w:rPr>
-          <w:smallCaps/>
-        </w:rPr>
-        <w:br/>
-      </w:r>
-      <w:r>
-        <w:rPr>
-          <w:smallCaps/>
-        </w:rPr>
-        <w:br/>
+        <w:t>Date of Test</w:t>
+      </w:r>
+      <w:r>
+        <w:rPr>
+          <w:smallCaps/>
+        </w:rPr>
+        <w:t>:_____________________________</w:t>
+      </w:r>
+      <w:r>
+        <w:rPr>
+          <w:smallCaps/>
+        </w:rPr>
+        <w:br/>
+      </w:r>
+      <w:r>
+        <w:rPr>
+          <w:smallCaps/>
+        </w:rPr>
+        <w:br/>
+      </w:r>
+    </w:p>
+    <w:p>
+      <w:pPr>
+        <w:pStyle w:val="ListParagraph"/>
+      </w:pPr>
+      <w:bookmarkStart w:id="0" w:name="_GoBack"/>
+      <w:bookmarkEnd w:id="0"/>
+      <w:r>
+        <w:rPr>
+          <w:smallCaps/>
+        </w:rPr>
         <w:t>Print Name:_______________________</w:t>
       </w:r>
       <w:r>
@@ -1225,8 +1254,6 @@
         <w:tab/>
         <w:t>Signature:______________________________</w:t>
       </w:r>
-      <w:bookmarkStart w:id="0" w:name="_GoBack"/>
-      <w:bookmarkEnd w:id="0"/>
     </w:p>
     <w:sectPr>
       <w:headerReference w:type="default" r:id="rId7"/>
@@ -2193,6 +2220,36 @@
       </w:tblBorders>
     </w:tblPr>
   </w:style>
+  <w:style w:type="paragraph" w:styleId="BalloonText">
+    <w:name w:val="Balloon Text"/>
+    <w:basedOn w:val="Normal"/>
+    <w:link w:val="BalloonTextChar"/>
+    <w:uiPriority w:val="99"/>
+    <w:semiHidden/>
+    <w:unhideWhenUsed/>
+    <w:rsid w:val="003F0A06"/>
+    <w:pPr>
+      <w:spacing w:after="0" w:line="240" w:lineRule="auto"/>
+    </w:pPr>
+    <w:rPr>
+      <w:rFonts w:ascii="Segoe UI" w:hAnsi="Segoe UI" w:cs="Segoe UI"/>
+      <w:sz w:val="18"/>
+      <w:szCs w:val="18"/>
+    </w:rPr>
+  </w:style>
+  <w:style w:type="character" w:customStyle="1" w:styleId="BalloonTextChar">
+    <w:name w:val="Balloon Text Char"/>
+    <w:basedOn w:val="DefaultParagraphFont"/>
+    <w:link w:val="BalloonText"/>
+    <w:uiPriority w:val="99"/>
+    <w:semiHidden/>
+    <w:rsid w:val="003F0A06"/>
+    <w:rPr>
+      <w:rFonts w:ascii="Segoe UI" w:hAnsi="Segoe UI" w:cs="Segoe UI"/>
+      <w:sz w:val="18"/>
+      <w:szCs w:val="18"/>
+    </w:rPr>
+  </w:style>
 </w:styles>
 </file>
 

</xml_diff>